<commit_message>
Added new ATL system identification paper
</commit_message>
<xml_diff>
--- a/CONTROLS/RIPIT/Cut Event Algorithm.docx
+++ b/CONTROLS/RIPIT/Cut Event Algorithm.docx
@@ -9,6 +9,8 @@
           <w:rFonts w:eastAsia="MS Mincho"/>
         </w:rPr>
       </w:pPr>
+      <w:bookmarkStart w:id="0" w:name="_GoBack"/>
+      <w:bookmarkEnd w:id="0"/>
       <w:r>
         <w:rPr>
           <w:rFonts w:eastAsia="MS Mincho"/>
@@ -322,14 +324,27 @@
             <w:r>
               <w:t>(</w:t>
             </w:r>
-            <w:fldSimple w:instr=" SEQ ( \* ARABIC ">
-              <w:r>
-                <w:rPr>
-                  <w:noProof/>
-                </w:rPr>
-                <w:t>1</w:t>
-              </w:r>
-            </w:fldSimple>
+            <w:r>
+              <w:fldChar w:fldCharType="begin"/>
+            </w:r>
+            <w:r>
+              <w:instrText xml:space="preserve"> SEQ ( \* ARABIC </w:instrText>
+            </w:r>
+            <w:r>
+              <w:fldChar w:fldCharType="separate"/>
+            </w:r>
+            <w:r>
+              <w:rPr>
+                <w:noProof/>
+              </w:rPr>
+              <w:t>1</w:t>
+            </w:r>
+            <w:r>
+              <w:rPr>
+                <w:noProof/>
+              </w:rPr>
+              <w:fldChar w:fldCharType="end"/>
+            </w:r>
             <w:r>
               <w:t>)</w:t>
             </w:r>
@@ -662,14 +677,27 @@
             <w:r>
               <w:t>(</w:t>
             </w:r>
-            <w:fldSimple w:instr=" SEQ ( \* ARABIC ">
-              <w:r>
-                <w:rPr>
-                  <w:noProof/>
-                </w:rPr>
-                <w:t>2</w:t>
-              </w:r>
-            </w:fldSimple>
+            <w:r>
+              <w:fldChar w:fldCharType="begin"/>
+            </w:r>
+            <w:r>
+              <w:instrText xml:space="preserve"> SEQ ( \* ARABIC </w:instrText>
+            </w:r>
+            <w:r>
+              <w:fldChar w:fldCharType="separate"/>
+            </w:r>
+            <w:r>
+              <w:rPr>
+                <w:noProof/>
+              </w:rPr>
+              <w:t>2</w:t>
+            </w:r>
+            <w:r>
+              <w:rPr>
+                <w:noProof/>
+              </w:rPr>
+              <w:fldChar w:fldCharType="end"/>
+            </w:r>
             <w:r>
               <w:t>)</w:t>
             </w:r>
@@ -1014,14 +1042,27 @@
             <w:r>
               <w:t>(</w:t>
             </w:r>
-            <w:fldSimple w:instr=" SEQ ( \* ARABIC ">
-              <w:r>
-                <w:rPr>
-                  <w:noProof/>
-                </w:rPr>
-                <w:t>3</w:t>
-              </w:r>
-            </w:fldSimple>
+            <w:r>
+              <w:fldChar w:fldCharType="begin"/>
+            </w:r>
+            <w:r>
+              <w:instrText xml:space="preserve"> SEQ ( \* ARABIC </w:instrText>
+            </w:r>
+            <w:r>
+              <w:fldChar w:fldCharType="separate"/>
+            </w:r>
+            <w:r>
+              <w:rPr>
+                <w:noProof/>
+              </w:rPr>
+              <w:t>3</w:t>
+            </w:r>
+            <w:r>
+              <w:rPr>
+                <w:noProof/>
+              </w:rPr>
+              <w:fldChar w:fldCharType="end"/>
+            </w:r>
             <w:r>
               <w:t>)</w:t>
             </w:r>
@@ -1164,14 +1205,27 @@
             <w:r>
               <w:t>(</w:t>
             </w:r>
-            <w:fldSimple w:instr=" SEQ ( \* ARABIC ">
-              <w:r>
-                <w:rPr>
-                  <w:noProof/>
-                </w:rPr>
-                <w:t>4</w:t>
-              </w:r>
-            </w:fldSimple>
+            <w:r>
+              <w:fldChar w:fldCharType="begin"/>
+            </w:r>
+            <w:r>
+              <w:instrText xml:space="preserve"> SEQ ( \* ARABIC </w:instrText>
+            </w:r>
+            <w:r>
+              <w:fldChar w:fldCharType="separate"/>
+            </w:r>
+            <w:r>
+              <w:rPr>
+                <w:noProof/>
+              </w:rPr>
+              <w:t>4</w:t>
+            </w:r>
+            <w:r>
+              <w:rPr>
+                <w:noProof/>
+              </w:rPr>
+              <w:fldChar w:fldCharType="end"/>
+            </w:r>
             <w:r>
               <w:t>)</w:t>
             </w:r>
@@ -1270,19 +1324,32 @@
       <w:pPr>
         <w:pStyle w:val="Caption"/>
       </w:pPr>
-      <w:bookmarkStart w:id="0" w:name="_Ref511053194"/>
+      <w:bookmarkStart w:id="1" w:name="_Ref511053194"/>
       <w:r>
         <w:t xml:space="preserve">Figure </w:t>
       </w:r>
-      <w:fldSimple w:instr=" SEQ Figure \* ARABIC ">
-        <w:r>
-          <w:rPr>
-            <w:noProof/>
-          </w:rPr>
-          <w:t>1</w:t>
-        </w:r>
-      </w:fldSimple>
-      <w:bookmarkEnd w:id="0"/>
+      <w:r>
+        <w:fldChar w:fldCharType="begin"/>
+      </w:r>
+      <w:r>
+        <w:instrText xml:space="preserve"> SEQ Figure \* ARABIC </w:instrText>
+      </w:r>
+      <w:r>
+        <w:fldChar w:fldCharType="separate"/>
+      </w:r>
+      <w:r>
+        <w:rPr>
+          <w:noProof/>
+        </w:rPr>
+        <w:t>1</w:t>
+      </w:r>
+      <w:r>
+        <w:rPr>
+          <w:noProof/>
+        </w:rPr>
+        <w:fldChar w:fldCharType="end"/>
+      </w:r>
+      <w:bookmarkEnd w:id="1"/>
       <w:r>
         <w:t xml:space="preserve"> </w:t>
       </w:r>
@@ -1393,14 +1460,27 @@
       <w:r>
         <w:t xml:space="preserve">Figure </w:t>
       </w:r>
-      <w:fldSimple w:instr=" SEQ Figure \* ARABIC ">
-        <w:r>
-          <w:rPr>
-            <w:noProof/>
-          </w:rPr>
-          <w:t>2</w:t>
-        </w:r>
-      </w:fldSimple>
+      <w:r>
+        <w:fldChar w:fldCharType="begin"/>
+      </w:r>
+      <w:r>
+        <w:instrText xml:space="preserve"> SEQ Figure \* ARABIC </w:instrText>
+      </w:r>
+      <w:r>
+        <w:fldChar w:fldCharType="separate"/>
+      </w:r>
+      <w:r>
+        <w:rPr>
+          <w:noProof/>
+        </w:rPr>
+        <w:t>2</w:t>
+      </w:r>
+      <w:r>
+        <w:rPr>
+          <w:noProof/>
+        </w:rPr>
+        <w:fldChar w:fldCharType="end"/>
+      </w:r>
       <w:r>
         <w:t xml:space="preserve"> – Plot of the tow speed near the estimated cut event; time of cut event shown by </w:t>
       </w:r>
@@ -1867,14 +1947,27 @@
             <w:r>
               <w:t>(</w:t>
             </w:r>
-            <w:fldSimple w:instr=" SEQ ( \* ARABIC ">
-              <w:r>
-                <w:rPr>
-                  <w:noProof/>
-                </w:rPr>
-                <w:t>5</w:t>
-              </w:r>
-            </w:fldSimple>
+            <w:r>
+              <w:fldChar w:fldCharType="begin"/>
+            </w:r>
+            <w:r>
+              <w:instrText xml:space="preserve"> SEQ ( \* ARABIC </w:instrText>
+            </w:r>
+            <w:r>
+              <w:fldChar w:fldCharType="separate"/>
+            </w:r>
+            <w:r>
+              <w:rPr>
+                <w:noProof/>
+              </w:rPr>
+              <w:t>5</w:t>
+            </w:r>
+            <w:r>
+              <w:rPr>
+                <w:noProof/>
+              </w:rPr>
+              <w:fldChar w:fldCharType="end"/>
+            </w:r>
             <w:r>
               <w:t>)</w:t>
             </w:r>
@@ -2244,15 +2337,7 @@
         <w:t xml:space="preserve">nts to be fed into Gauss-Newton (GN) </w:t>
       </w:r>
       <w:r>
-        <w:t>methods are known to a relatively high de</w:t>
-      </w:r>
-      <w:proofErr w:type="spellStart"/>
-      <w:r>
-        <w:t>gree</w:t>
-      </w:r>
-      <w:proofErr w:type="spellEnd"/>
-      <w:r>
-        <w:t xml:space="preserve"> of accuracy, only a few iterations are used. Furthermore, the small window </w:t>
+        <w:t xml:space="preserve">methods are known to a relatively high degree of accuracy, only a few iterations are used. Furthermore, the small window </w:t>
       </w:r>
       <w:r>
         <w:t xml:space="preserve">of only 40ms means that </w:t>
@@ -2433,14 +2518,27 @@
             <w:r>
               <w:t>(</w:t>
             </w:r>
-            <w:fldSimple w:instr=" SEQ ( \* ARABIC ">
-              <w:r>
-                <w:rPr>
-                  <w:noProof/>
-                </w:rPr>
-                <w:t>6</w:t>
-              </w:r>
-            </w:fldSimple>
+            <w:r>
+              <w:fldChar w:fldCharType="begin"/>
+            </w:r>
+            <w:r>
+              <w:instrText xml:space="preserve"> SEQ ( \* ARABIC </w:instrText>
+            </w:r>
+            <w:r>
+              <w:fldChar w:fldCharType="separate"/>
+            </w:r>
+            <w:r>
+              <w:rPr>
+                <w:noProof/>
+              </w:rPr>
+              <w:t>6</w:t>
+            </w:r>
+            <w:r>
+              <w:rPr>
+                <w:noProof/>
+              </w:rPr>
+              <w:fldChar w:fldCharType="end"/>
+            </w:r>
             <w:r>
               <w:t>)</w:t>
             </w:r>
@@ -2661,14 +2759,27 @@
             <w:r>
               <w:t>(</w:t>
             </w:r>
-            <w:fldSimple w:instr=" SEQ ( \* ARABIC ">
-              <w:r>
-                <w:rPr>
-                  <w:noProof/>
-                </w:rPr>
-                <w:t>7</w:t>
-              </w:r>
-            </w:fldSimple>
+            <w:r>
+              <w:fldChar w:fldCharType="begin"/>
+            </w:r>
+            <w:r>
+              <w:instrText xml:space="preserve"> SEQ ( \* ARABIC </w:instrText>
+            </w:r>
+            <w:r>
+              <w:fldChar w:fldCharType="separate"/>
+            </w:r>
+            <w:r>
+              <w:rPr>
+                <w:noProof/>
+              </w:rPr>
+              <w:t>7</w:t>
+            </w:r>
+            <w:r>
+              <w:rPr>
+                <w:noProof/>
+              </w:rPr>
+              <w:fldChar w:fldCharType="end"/>
+            </w:r>
             <w:r>
               <w:t>)</w:t>
             </w:r>
@@ -2813,14 +2924,27 @@
             <w:r>
               <w:t>(</w:t>
             </w:r>
-            <w:fldSimple w:instr=" SEQ ( \* ARABIC ">
-              <w:r>
-                <w:rPr>
-                  <w:noProof/>
-                </w:rPr>
-                <w:t>8</w:t>
-              </w:r>
-            </w:fldSimple>
+            <w:r>
+              <w:fldChar w:fldCharType="begin"/>
+            </w:r>
+            <w:r>
+              <w:instrText xml:space="preserve"> SEQ ( \* ARABIC </w:instrText>
+            </w:r>
+            <w:r>
+              <w:fldChar w:fldCharType="separate"/>
+            </w:r>
+            <w:r>
+              <w:rPr>
+                <w:noProof/>
+              </w:rPr>
+              <w:t>8</w:t>
+            </w:r>
+            <w:r>
+              <w:rPr>
+                <w:noProof/>
+              </w:rPr>
+              <w:fldChar w:fldCharType="end"/>
+            </w:r>
             <w:r>
               <w:t>)</w:t>
             </w:r>
@@ -2967,14 +3091,27 @@
             <w:r>
               <w:t>(</w:t>
             </w:r>
-            <w:fldSimple w:instr=" SEQ ( \* ARABIC ">
-              <w:r>
-                <w:rPr>
-                  <w:noProof/>
-                </w:rPr>
-                <w:t>9</w:t>
-              </w:r>
-            </w:fldSimple>
+            <w:r>
+              <w:fldChar w:fldCharType="begin"/>
+            </w:r>
+            <w:r>
+              <w:instrText xml:space="preserve"> SEQ ( \* ARABIC </w:instrText>
+            </w:r>
+            <w:r>
+              <w:fldChar w:fldCharType="separate"/>
+            </w:r>
+            <w:r>
+              <w:rPr>
+                <w:noProof/>
+              </w:rPr>
+              <w:t>9</w:t>
+            </w:r>
+            <w:r>
+              <w:rPr>
+                <w:noProof/>
+              </w:rPr>
+              <w:fldChar w:fldCharType="end"/>
+            </w:r>
             <w:r>
               <w:t>)</w:t>
             </w:r>
@@ -3222,14 +3359,27 @@
             <w:r>
               <w:t>(</w:t>
             </w:r>
-            <w:fldSimple w:instr=" SEQ ( \* ARABIC ">
-              <w:r>
-                <w:rPr>
-                  <w:noProof/>
-                </w:rPr>
-                <w:t>10</w:t>
-              </w:r>
-            </w:fldSimple>
+            <w:r>
+              <w:fldChar w:fldCharType="begin"/>
+            </w:r>
+            <w:r>
+              <w:instrText xml:space="preserve"> SEQ ( \* ARABIC </w:instrText>
+            </w:r>
+            <w:r>
+              <w:fldChar w:fldCharType="separate"/>
+            </w:r>
+            <w:r>
+              <w:rPr>
+                <w:noProof/>
+              </w:rPr>
+              <w:t>10</w:t>
+            </w:r>
+            <w:r>
+              <w:rPr>
+                <w:noProof/>
+              </w:rPr>
+              <w:fldChar w:fldCharType="end"/>
+            </w:r>
             <w:r>
               <w:t>)</w:t>
             </w:r>
@@ -3737,8 +3887,6 @@
       <w:pPr>
         <w:jc w:val="both"/>
       </w:pPr>
-      <w:bookmarkStart w:id="1" w:name="_GoBack"/>
-      <w:bookmarkEnd w:id="1"/>
     </w:p>
     <w:p>
       <w:pPr>
@@ -7457,7 +7605,7 @@
 </file>
 
 <file path=customXml/itemProps1.xml><?xml version="1.0" encoding="utf-8"?>
-<ds:datastoreItem xmlns:ds="http://schemas.openxmlformats.org/officeDocument/2006/customXml" ds:itemID="{E7589421-9A9E-48AE-B80B-634D309AF983}">
+<ds:datastoreItem xmlns:ds="http://schemas.openxmlformats.org/officeDocument/2006/customXml" ds:itemID="{804B8636-E4E6-45F0-A09D-FA2C6178856D}">
   <ds:schemaRefs>
     <ds:schemaRef ds:uri="http://schemas.openxmlformats.org/officeDocument/2006/bibliography"/>
   </ds:schemaRefs>

</xml_diff>